<commit_message>
Up date kinda done
</commit_message>
<xml_diff>
--- a/HW/HW24/HW24.docx
+++ b/HW/HW24/HW24.docx
@@ -9,8 +9,8 @@
         <w:tblLook w:val="04A0" w:firstRow="1" w:lastRow="0" w:firstColumn="1" w:lastColumn="0" w:noHBand="0" w:noVBand="1"/>
       </w:tblPr>
       <w:tblGrid>
-        <w:gridCol w:w="5734"/>
-        <w:gridCol w:w="5056"/>
+        <w:gridCol w:w="5194"/>
+        <w:gridCol w:w="5596"/>
       </w:tblGrid>
       <w:tr>
         <w:tc>
@@ -20,16 +20,220 @@
           <w:p>
             <w:pPr>
               <w:rPr>
-                <w:sz w:val="16"/>
-                <w:szCs w:val="16"/>
+                <w:rFonts w:ascii="TimesLTStd" w:hAnsi="TimesLTStd"/>
+                <w:sz w:val="18"/>
+                <w:szCs w:val="18"/>
+              </w:rPr>
+            </w:pPr>
+            <w:r>
+              <w:t xml:space="preserve">11-20 </w:t>
+            </w:r>
+            <w:proofErr w:type="gramStart"/>
+            <w:r>
+              <w:rPr>
+                <w:rFonts w:ascii="TimesLTStd" w:hAnsi="TimesLTStd"/>
+                <w:sz w:val="18"/>
+                <w:szCs w:val="18"/>
+              </w:rPr>
+              <w:t>An</w:t>
+            </w:r>
+            <w:proofErr w:type="gramEnd"/>
+            <w:r>
+              <w:rPr>
+                <w:rFonts w:ascii="TimesLTStd" w:hAnsi="TimesLTStd"/>
+                <w:sz w:val="18"/>
+                <w:szCs w:val="18"/>
+              </w:rPr>
+              <w:t xml:space="preserve"> </w:t>
+            </w:r>
+            <w:r>
+              <w:rPr>
+                <w:rFonts w:ascii="TimesLTStd" w:hAnsi="TimesLTStd"/>
+                <w:b/>
+                <w:sz w:val="18"/>
+                <w:szCs w:val="18"/>
+              </w:rPr>
+              <w:t>02-series single-row deep-groove ball bearing</w:t>
+            </w:r>
+            <w:r>
+              <w:rPr>
+                <w:rFonts w:ascii="TimesLTStd" w:hAnsi="TimesLTStd"/>
+                <w:sz w:val="18"/>
+                <w:szCs w:val="18"/>
+              </w:rPr>
+              <w:t xml:space="preserve"> with a </w:t>
+            </w:r>
+            <w:r>
+              <w:rPr>
+                <w:rFonts w:ascii="TimesLTStd" w:hAnsi="TimesLTStd"/>
+                <w:b/>
+                <w:sz w:val="18"/>
+                <w:szCs w:val="18"/>
+              </w:rPr>
+              <w:t xml:space="preserve">65-mm bore </w:t>
+            </w:r>
+            <w:r>
+              <w:rPr>
+                <w:rFonts w:ascii="TimesLTStd" w:hAnsi="TimesLTStd"/>
+                <w:sz w:val="18"/>
+                <w:szCs w:val="18"/>
+              </w:rPr>
+              <w:t xml:space="preserve">(see Tables 11–1 and 11–2 for specifications) is loaded with a </w:t>
+            </w:r>
+            <w:r>
+              <w:rPr>
+                <w:rFonts w:ascii="TimesLTStd" w:hAnsi="TimesLTStd"/>
+                <w:b/>
+                <w:sz w:val="18"/>
+                <w:szCs w:val="18"/>
+              </w:rPr>
+              <w:t>3-kN axial</w:t>
+            </w:r>
+            <w:r>
+              <w:rPr>
+                <w:rFonts w:ascii="TimesLTStd" w:hAnsi="TimesLTStd"/>
+                <w:sz w:val="18"/>
+                <w:szCs w:val="18"/>
+              </w:rPr>
+              <w:t xml:space="preserve"> load and a </w:t>
+            </w:r>
+            <w:r>
+              <w:rPr>
+                <w:rFonts w:ascii="TimesLTStd" w:hAnsi="TimesLTStd"/>
+                <w:b/>
+                <w:sz w:val="18"/>
+                <w:szCs w:val="18"/>
+              </w:rPr>
+              <w:t>7-kN radial load</w:t>
+            </w:r>
+            <w:r>
+              <w:rPr>
+                <w:rFonts w:ascii="TimesLTStd" w:hAnsi="TimesLTStd"/>
+                <w:sz w:val="18"/>
+                <w:szCs w:val="18"/>
+              </w:rPr>
+              <w:t xml:space="preserve">. The outer ring rotates at </w:t>
+            </w:r>
+            <w:r>
+              <w:rPr>
+                <w:rFonts w:ascii="TimesLTStd" w:hAnsi="TimesLTStd"/>
+                <w:b/>
+                <w:sz w:val="18"/>
+                <w:szCs w:val="18"/>
+              </w:rPr>
+              <w:t>500 rev/min.</w:t>
+            </w:r>
+            <w:r>
+              <w:rPr>
+                <w:rFonts w:ascii="TimesLTStd" w:hAnsi="TimesLTStd"/>
+                <w:b/>
+                <w:sz w:val="18"/>
+                <w:szCs w:val="18"/>
+              </w:rPr>
+              <w:br/>
+            </w:r>
+            <w:r>
+              <w:rPr>
+                <w:rFonts w:ascii="TimesLTStd" w:hAnsi="TimesLTStd"/>
+                <w:sz w:val="18"/>
+                <w:szCs w:val="18"/>
+              </w:rPr>
+              <w:t>(</w:t>
+            </w:r>
+            <w:r>
+              <w:rPr>
+                <w:rFonts w:ascii="TimesLTStd" w:hAnsi="TimesLTStd"/>
+                <w:i/>
+                <w:iCs/>
+                <w:sz w:val="18"/>
+                <w:szCs w:val="18"/>
+              </w:rPr>
+              <w:t>a</w:t>
+            </w:r>
+            <w:r>
+              <w:rPr>
+                <w:rFonts w:ascii="TimesLTStd" w:hAnsi="TimesLTStd"/>
+                <w:sz w:val="18"/>
+                <w:szCs w:val="18"/>
+              </w:rPr>
+              <w:t xml:space="preserve">) Determine the </w:t>
+            </w:r>
+            <w:r>
+              <w:rPr>
+                <w:rFonts w:ascii="TimesLTStd" w:hAnsi="TimesLTStd"/>
+                <w:b/>
+                <w:sz w:val="18"/>
+                <w:szCs w:val="18"/>
+              </w:rPr>
+              <w:t>equivalent radial load</w:t>
+            </w:r>
+            <w:r>
+              <w:rPr>
+                <w:rFonts w:ascii="TimesLTStd" w:hAnsi="TimesLTStd"/>
+                <w:sz w:val="18"/>
+                <w:szCs w:val="18"/>
+              </w:rPr>
+              <w:t xml:space="preserve"> that will be experienced by this particular bearing.</w:t>
+            </w:r>
+          </w:p>
+          <w:p>
+            <w:pPr>
+              <w:rPr>
+                <w:rFonts w:ascii="TimesLTStd" w:hAnsi="TimesLTStd"/>
+                <w:sz w:val="18"/>
+                <w:szCs w:val="18"/>
+              </w:rPr>
+            </w:pPr>
+          </w:p>
+          <w:p>
+            <w:pPr>
+              <w:rPr>
+                <w:rFonts w:ascii="TimesLTStd" w:hAnsi="TimesLTStd"/>
+                <w:sz w:val="18"/>
+                <w:szCs w:val="18"/>
               </w:rPr>
             </w:pPr>
             <w:r>
               <w:rPr>
-                <w:sz w:val="16"/>
-                <w:szCs w:val="16"/>
+                <w:rFonts w:ascii="TimesLTStd" w:hAnsi="TimesLTStd"/>
+                <w:sz w:val="18"/>
+                <w:szCs w:val="18"/>
               </w:rPr>
-              <w:t>11-2</w:t>
+              <w:drawing>
+                <wp:inline distT="0" distB="0" distL="0" distR="0" wp14:anchorId="67115C68" wp14:editId="6E18C9E5">
+                  <wp:extent cx="3124683" cy="4413914"/>
+                  <wp:effectExtent l="0" t="0" r="0" b="0"/>
+                  <wp:docPr id="3" name="Picture 3"/>
+                  <wp:cNvGraphicFramePr>
+                    <a:graphicFrameLocks xmlns:a="http://schemas.openxmlformats.org/drawingml/2006/main" noChangeAspect="1"/>
+                  </wp:cNvGraphicFramePr>
+                  <a:graphic xmlns:a="http://schemas.openxmlformats.org/drawingml/2006/main">
+                    <a:graphicData uri="http://schemas.openxmlformats.org/drawingml/2006/picture">
+                      <pic:pic xmlns:pic="http://schemas.openxmlformats.org/drawingml/2006/picture">
+                        <pic:nvPicPr>
+                          <pic:cNvPr id="1" name=""/>
+                          <pic:cNvPicPr/>
+                        </pic:nvPicPr>
+                        <pic:blipFill>
+                          <a:blip r:embed="rId7"/>
+                          <a:stretch>
+                            <a:fillRect/>
+                          </a:stretch>
+                        </pic:blipFill>
+                        <pic:spPr>
+                          <a:xfrm>
+                            <a:off x="0" y="0"/>
+                            <a:ext cx="3137520" cy="4432047"/>
+                          </a:xfrm>
+                          <a:prstGeom prst="rect">
+                            <a:avLst/>
+                          </a:prstGeom>
+                        </pic:spPr>
+                      </pic:pic>
+                    </a:graphicData>
+                  </a:graphic>
+                </wp:inline>
+              </w:drawing>
             </w:r>
           </w:p>
           <w:p>
@@ -46,464 +250,11 @@
                 <w:sz w:val="18"/>
                 <w:szCs w:val="18"/>
               </w:rPr>
-              <w:t xml:space="preserve">An angular-contact, inner ring rotating, </w:t>
-            </w:r>
-            <w:r>
-              <w:rPr>
-                <w:rFonts w:ascii="TimesLTStd" w:hAnsi="TimesLTStd"/>
-                <w:b/>
-                <w:sz w:val="18"/>
-                <w:szCs w:val="18"/>
-              </w:rPr>
-              <w:t>02-series ball bearing</w:t>
-            </w:r>
-            <w:r>
-              <w:rPr>
-                <w:rFonts w:ascii="TimesLTStd" w:hAnsi="TimesLTStd"/>
-                <w:sz w:val="18"/>
-                <w:szCs w:val="18"/>
-              </w:rPr>
-              <w:t xml:space="preserve"> is required for an application in which the life requirement is </w:t>
-            </w:r>
-            <w:r>
-              <w:rPr>
-                <w:rFonts w:ascii="TimesLTStd" w:hAnsi="TimesLTStd"/>
-                <w:b/>
-                <w:sz w:val="18"/>
-                <w:szCs w:val="18"/>
-              </w:rPr>
-              <w:t xml:space="preserve">40 </w:t>
-            </w:r>
-            <w:proofErr w:type="spellStart"/>
-            <w:r>
-              <w:rPr>
-                <w:rFonts w:ascii="TimesLTStd" w:hAnsi="TimesLTStd"/>
-                <w:b/>
-                <w:sz w:val="18"/>
-                <w:szCs w:val="18"/>
-              </w:rPr>
-              <w:t>kh</w:t>
-            </w:r>
-            <w:proofErr w:type="spellEnd"/>
-            <w:r>
-              <w:rPr>
-                <w:rFonts w:ascii="TimesLTStd" w:hAnsi="TimesLTStd"/>
-                <w:b/>
-                <w:sz w:val="18"/>
-                <w:szCs w:val="18"/>
-              </w:rPr>
-              <w:t xml:space="preserve"> at 520 rev/min</w:t>
-            </w:r>
-            <w:r>
-              <w:rPr>
-                <w:rFonts w:ascii="TimesLTStd" w:hAnsi="TimesLTStd"/>
-                <w:sz w:val="18"/>
-                <w:szCs w:val="18"/>
-              </w:rPr>
-              <w:t xml:space="preserve">. The design radial load is </w:t>
-            </w:r>
-            <w:r>
-              <w:rPr>
-                <w:rFonts w:ascii="TimesLTStd" w:hAnsi="TimesLTStd"/>
-                <w:b/>
-                <w:sz w:val="18"/>
-                <w:szCs w:val="18"/>
-              </w:rPr>
-              <w:t xml:space="preserve">725 </w:t>
-            </w:r>
-            <w:proofErr w:type="spellStart"/>
-            <w:r>
-              <w:rPr>
-                <w:rFonts w:ascii="TimesLTStd" w:hAnsi="TimesLTStd"/>
-                <w:b/>
-                <w:sz w:val="18"/>
-                <w:szCs w:val="18"/>
-              </w:rPr>
-              <w:t>lbf</w:t>
-            </w:r>
-            <w:proofErr w:type="spellEnd"/>
-            <w:r>
-              <w:rPr>
-                <w:rFonts w:ascii="TimesLTStd" w:hAnsi="TimesLTStd"/>
-                <w:b/>
-                <w:sz w:val="18"/>
-                <w:szCs w:val="18"/>
-              </w:rPr>
-              <w:t>.</w:t>
-            </w:r>
-            <w:r>
-              <w:rPr>
-                <w:rFonts w:ascii="TimesLTStd" w:hAnsi="TimesLTStd"/>
-                <w:sz w:val="18"/>
-                <w:szCs w:val="18"/>
-              </w:rPr>
-              <w:t xml:space="preserve"> The </w:t>
-            </w:r>
-            <w:r>
-              <w:rPr>
-                <w:rFonts w:ascii="TimesLTStd" w:hAnsi="TimesLTStd"/>
-                <w:b/>
-                <w:sz w:val="18"/>
-                <w:szCs w:val="18"/>
-              </w:rPr>
-              <w:t>application factor is 1.4.</w:t>
-            </w:r>
-            <w:r>
-              <w:rPr>
-                <w:rFonts w:ascii="TimesLTStd" w:hAnsi="TimesLTStd"/>
-                <w:sz w:val="18"/>
-                <w:szCs w:val="18"/>
-              </w:rPr>
-              <w:t xml:space="preserve"> The </w:t>
-            </w:r>
-            <w:r>
-              <w:rPr>
-                <w:rFonts w:ascii="TimesLTStd" w:hAnsi="TimesLTStd"/>
-                <w:b/>
-                <w:sz w:val="18"/>
-                <w:szCs w:val="18"/>
-              </w:rPr>
-              <w:t>reliability</w:t>
-            </w:r>
-            <w:r>
-              <w:rPr>
-                <w:rFonts w:ascii="TimesLTStd" w:hAnsi="TimesLTStd"/>
-                <w:sz w:val="18"/>
-                <w:szCs w:val="18"/>
-              </w:rPr>
-              <w:t xml:space="preserve"> </w:t>
-            </w:r>
-            <w:r>
-              <w:rPr>
-                <w:rFonts w:ascii="TimesLTStd" w:hAnsi="TimesLTStd"/>
-                <w:b/>
-                <w:sz w:val="18"/>
-                <w:szCs w:val="18"/>
-              </w:rPr>
-              <w:t>goal is 0.90</w:t>
-            </w:r>
-            <w:r>
-              <w:rPr>
-                <w:rFonts w:ascii="TimesLTStd" w:hAnsi="TimesLTStd"/>
-                <w:sz w:val="18"/>
-                <w:szCs w:val="18"/>
-              </w:rPr>
-              <w:t xml:space="preserve">. Find the multiple of </w:t>
-            </w:r>
-            <w:r>
-              <w:rPr>
-                <w:rFonts w:ascii="TimesLTStd" w:hAnsi="TimesLTStd"/>
-                <w:b/>
-                <w:sz w:val="18"/>
-                <w:szCs w:val="18"/>
-              </w:rPr>
-              <w:t xml:space="preserve">rating life </w:t>
-            </w:r>
-            <w:r>
-              <w:rPr>
-                <w:rFonts w:ascii="TimesLTStd" w:hAnsi="TimesLTStd"/>
-                <w:b/>
-                <w:i/>
-                <w:iCs/>
-                <w:sz w:val="18"/>
-                <w:szCs w:val="18"/>
-              </w:rPr>
-              <w:t>x</w:t>
-            </w:r>
-            <w:r>
-              <w:rPr>
-                <w:rFonts w:ascii="TimesLTStd" w:hAnsi="TimesLTStd"/>
-                <w:b/>
-                <w:i/>
-                <w:iCs/>
-                <w:position w:val="-4"/>
-                <w:sz w:val="12"/>
-                <w:szCs w:val="12"/>
-              </w:rPr>
-              <w:t>D</w:t>
-            </w:r>
-            <w:r>
-              <w:rPr>
-                <w:rFonts w:ascii="TimesLTStd" w:hAnsi="TimesLTStd"/>
-                <w:i/>
-                <w:iCs/>
-                <w:position w:val="-4"/>
-                <w:sz w:val="12"/>
-                <w:szCs w:val="12"/>
-              </w:rPr>
-              <w:t xml:space="preserve"> </w:t>
-            </w:r>
-            <w:r>
-              <w:rPr>
-                <w:rFonts w:ascii="TimesLTStd" w:hAnsi="TimesLTStd"/>
-                <w:sz w:val="18"/>
-                <w:szCs w:val="18"/>
-              </w:rPr>
-              <w:t xml:space="preserve">required and the </w:t>
-            </w:r>
-            <w:r>
-              <w:rPr>
-                <w:rFonts w:ascii="TimesLTStd" w:hAnsi="TimesLTStd"/>
-                <w:b/>
-                <w:sz w:val="18"/>
-                <w:szCs w:val="18"/>
-              </w:rPr>
-              <w:t xml:space="preserve">catalog rating </w:t>
-            </w:r>
-            <w:r>
-              <w:rPr>
-                <w:rFonts w:ascii="TimesLTStd" w:hAnsi="TimesLTStd"/>
-                <w:b/>
-                <w:i/>
-                <w:iCs/>
-                <w:sz w:val="18"/>
-                <w:szCs w:val="18"/>
-              </w:rPr>
-              <w:t>C</w:t>
-            </w:r>
-            <w:r>
-              <w:rPr>
-                <w:rFonts w:ascii="TimesLTStd" w:hAnsi="TimesLTStd"/>
-                <w:b/>
-                <w:position w:val="-4"/>
-                <w:sz w:val="12"/>
-                <w:szCs w:val="12"/>
-              </w:rPr>
-              <w:t>10</w:t>
-            </w:r>
-            <w:r>
-              <w:rPr>
-                <w:rFonts w:ascii="TimesLTStd" w:hAnsi="TimesLTStd"/>
-                <w:position w:val="-4"/>
-                <w:sz w:val="12"/>
-                <w:szCs w:val="12"/>
-              </w:rPr>
-              <w:t xml:space="preserve"> </w:t>
-            </w:r>
-            <w:r>
-              <w:rPr>
-                <w:rFonts w:ascii="TimesLTStd" w:hAnsi="TimesLTStd"/>
-                <w:sz w:val="18"/>
-                <w:szCs w:val="18"/>
-              </w:rPr>
-              <w:t xml:space="preserve">with which to </w:t>
-            </w:r>
-            <w:r>
-              <w:rPr>
-                <w:rFonts w:ascii="TimesLTStd" w:hAnsi="TimesLTStd"/>
-                <w:b/>
-                <w:sz w:val="18"/>
-                <w:szCs w:val="18"/>
-              </w:rPr>
-              <w:t>enter Table 11–2.</w:t>
-            </w:r>
-            <w:r>
-              <w:rPr>
-                <w:rFonts w:ascii="TimesLTStd" w:hAnsi="TimesLTStd"/>
-                <w:sz w:val="18"/>
-                <w:szCs w:val="18"/>
-              </w:rPr>
-              <w:t xml:space="preserve"> Choose a bearing and estimate the existing reliability in service. </w:t>
-            </w:r>
-          </w:p>
-          <w:p>
-            <w:r>
-              <w:rPr>
-                <w:noProof/>
-              </w:rPr>
               <w:drawing>
-                <wp:anchor distT="0" distB="0" distL="114300" distR="114300" simplePos="0" relativeHeight="251658240" behindDoc="0" locked="0" layoutInCell="1" allowOverlap="1" wp14:anchorId="17B8DDE8" wp14:editId="129838B0">
-                  <wp:simplePos x="0" y="0"/>
-                  <wp:positionH relativeFrom="column">
-                    <wp:posOffset>984613</wp:posOffset>
-                  </wp:positionH>
-                  <wp:positionV relativeFrom="paragraph">
-                    <wp:posOffset>169545</wp:posOffset>
-                  </wp:positionV>
-                  <wp:extent cx="819150" cy="1577975"/>
-                  <wp:effectExtent l="0" t="0" r="6350" b="0"/>
-                  <wp:wrapSquare wrapText="bothSides"/>
-                  <wp:docPr id="8" name="Picture 8"/>
-                  <wp:cNvGraphicFramePr>
-                    <a:graphicFrameLocks xmlns:a="http://schemas.openxmlformats.org/drawingml/2006/main" noChangeAspect="1"/>
-                  </wp:cNvGraphicFramePr>
-                  <a:graphic xmlns:a="http://schemas.openxmlformats.org/drawingml/2006/main">
-                    <a:graphicData uri="http://schemas.openxmlformats.org/drawingml/2006/picture">
-                      <pic:pic xmlns:pic="http://schemas.openxmlformats.org/drawingml/2006/picture">
-                        <pic:nvPicPr>
-                          <pic:cNvPr id="1" name=""/>
-                          <pic:cNvPicPr/>
-                        </pic:nvPicPr>
-                        <pic:blipFill>
-                          <a:blip r:embed="rId7">
-                            <a:extLst>
-                              <a:ext uri="{28A0092B-C50C-407E-A947-70E740481C1C}">
-                                <a14:useLocalDpi xmlns:a14="http://schemas.microsoft.com/office/drawing/2010/main" val="0"/>
-                              </a:ext>
-                            </a:extLst>
-                          </a:blip>
-                          <a:stretch>
-                            <a:fillRect/>
-                          </a:stretch>
-                        </pic:blipFill>
-                        <pic:spPr>
-                          <a:xfrm>
-                            <a:off x="0" y="0"/>
-                            <a:ext cx="819150" cy="1577975"/>
-                          </a:xfrm>
-                          <a:prstGeom prst="rect">
-                            <a:avLst/>
-                          </a:prstGeom>
-                        </pic:spPr>
-                      </pic:pic>
-                    </a:graphicData>
-                  </a:graphic>
-                  <wp14:sizeRelH relativeFrom="page">
-                    <wp14:pctWidth>0</wp14:pctWidth>
-                  </wp14:sizeRelH>
-                  <wp14:sizeRelV relativeFrom="page">
-                    <wp14:pctHeight>0</wp14:pctHeight>
-                  </wp14:sizeRelV>
-                </wp:anchor>
-              </w:drawing>
-            </w:r>
-          </w:p>
-          <w:p>
-            <w:r>
-              <w:rPr>
-                <w:noProof/>
-              </w:rPr>
-              <mc:AlternateContent>
-                <mc:Choice Requires="wps">
-                  <w:drawing>
-                    <wp:anchor distT="0" distB="0" distL="114300" distR="114300" simplePos="0" relativeHeight="251661312" behindDoc="0" locked="0" layoutInCell="1" allowOverlap="1" wp14:anchorId="5DAAF055" wp14:editId="04F96EB6">
-                      <wp:simplePos x="0" y="0"/>
-                      <wp:positionH relativeFrom="column">
-                        <wp:posOffset>140879</wp:posOffset>
-                      </wp:positionH>
-                      <wp:positionV relativeFrom="paragraph">
-                        <wp:posOffset>146323</wp:posOffset>
-                      </wp:positionV>
-                      <wp:extent cx="1551215" cy="21772"/>
-                      <wp:effectExtent l="0" t="0" r="24130" b="16510"/>
-                      <wp:wrapNone/>
-                      <wp:docPr id="10" name="Straight Connector 10"/>
-                      <wp:cNvGraphicFramePr/>
-                      <a:graphic xmlns:a="http://schemas.openxmlformats.org/drawingml/2006/main">
-                        <a:graphicData uri="http://schemas.microsoft.com/office/word/2010/wordprocessingShape">
-                          <wps:wsp>
-                            <wps:cNvCnPr/>
-                            <wps:spPr>
-                              <a:xfrm flipV="1">
-                                <a:off x="0" y="0"/>
-                                <a:ext cx="1551215" cy="21772"/>
-                              </a:xfrm>
-                              <a:prstGeom prst="line">
-                                <a:avLst/>
-                              </a:prstGeom>
-                            </wps:spPr>
-                            <wps:style>
-                              <a:lnRef idx="2">
-                                <a:schemeClr val="accent2"/>
-                              </a:lnRef>
-                              <a:fillRef idx="0">
-                                <a:schemeClr val="accent2"/>
-                              </a:fillRef>
-                              <a:effectRef idx="1">
-                                <a:schemeClr val="accent2"/>
-                              </a:effectRef>
-                              <a:fontRef idx="minor">
-                                <a:schemeClr val="tx1"/>
-                              </a:fontRef>
-                            </wps:style>
-                            <wps:bodyPr/>
-                          </wps:wsp>
-                        </a:graphicData>
-                      </a:graphic>
-                    </wp:anchor>
-                  </w:drawing>
-                </mc:Choice>
-                <mc:Fallback>
-                  <w:pict>
-                    <v:line w14:anchorId="7BEAC43C" id="Straight Connector 10" o:spid="_x0000_s1026" style="position:absolute;flip:y;z-index:251661312;visibility:visible;mso-wrap-style:square;mso-wrap-distance-left:9pt;mso-wrap-distance-top:0;mso-wrap-distance-right:9pt;mso-wrap-distance-bottom:0;mso-position-horizontal:absolute;mso-position-horizontal-relative:text;mso-position-vertical:absolute;mso-position-vertical-relative:text" from="11.1pt,11.5pt" to="133.25pt,13.2pt" o:gfxdata="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" strokecolor="#ed7d31 [3205]" strokeweight="1pt">
-                      <v:stroke joinstyle="miter"/>
-                    </v:line>
-                  </w:pict>
-                </mc:Fallback>
-              </mc:AlternateContent>
-            </w:r>
-            <w:r>
-              <w:rPr>
-                <w:noProof/>
-              </w:rPr>
-              <mc:AlternateContent>
-                <mc:Choice Requires="wps">
-                  <w:drawing>
-                    <wp:anchor distT="0" distB="0" distL="114300" distR="114300" simplePos="0" relativeHeight="251659264" behindDoc="0" locked="0" layoutInCell="1" allowOverlap="1" wp14:anchorId="65154298" wp14:editId="7F0D1DFB">
-                      <wp:simplePos x="0" y="0"/>
-                      <wp:positionH relativeFrom="column">
-                        <wp:posOffset>222158</wp:posOffset>
-                      </wp:positionH>
-                      <wp:positionV relativeFrom="paragraph">
-                        <wp:posOffset>696504</wp:posOffset>
-                      </wp:positionV>
-                      <wp:extent cx="1551215" cy="21772"/>
-                      <wp:effectExtent l="0" t="0" r="24130" b="16510"/>
-                      <wp:wrapNone/>
-                      <wp:docPr id="9" name="Straight Connector 9"/>
-                      <wp:cNvGraphicFramePr/>
-                      <a:graphic xmlns:a="http://schemas.openxmlformats.org/drawingml/2006/main">
-                        <a:graphicData uri="http://schemas.microsoft.com/office/word/2010/wordprocessingShape">
-                          <wps:wsp>
-                            <wps:cNvCnPr/>
-                            <wps:spPr>
-                              <a:xfrm flipV="1">
-                                <a:off x="0" y="0"/>
-                                <a:ext cx="1551215" cy="21772"/>
-                              </a:xfrm>
-                              <a:prstGeom prst="line">
-                                <a:avLst/>
-                              </a:prstGeom>
-                            </wps:spPr>
-                            <wps:style>
-                              <a:lnRef idx="2">
-                                <a:schemeClr val="accent2"/>
-                              </a:lnRef>
-                              <a:fillRef idx="0">
-                                <a:schemeClr val="accent2"/>
-                              </a:fillRef>
-                              <a:effectRef idx="1">
-                                <a:schemeClr val="accent2"/>
-                              </a:effectRef>
-                              <a:fontRef idx="minor">
-                                <a:schemeClr val="tx1"/>
-                              </a:fontRef>
-                            </wps:style>
-                            <wps:bodyPr/>
-                          </wps:wsp>
-                        </a:graphicData>
-                      </a:graphic>
-                    </wp:anchor>
-                  </w:drawing>
-                </mc:Choice>
-                <mc:Fallback>
-                  <w:pict>
-                    <v:line w14:anchorId="5D05E65B" id="Straight Connector 9" o:spid="_x0000_s1026" style="position:absolute;flip:y;z-index:251659264;visibility:visible;mso-wrap-style:square;mso-wrap-distance-left:9pt;mso-wrap-distance-top:0;mso-wrap-distance-right:9pt;mso-wrap-distance-bottom:0;mso-position-horizontal:absolute;mso-position-horizontal-relative:text;mso-position-vertical:absolute;mso-position-vertical-relative:text" from="17.5pt,54.85pt" to="139.65pt,56.55pt" o:gfxdata="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" strokecolor="#ed7d31 [3205]" strokeweight="1pt">
-                      <v:stroke joinstyle="miter"/>
-                    </v:line>
-                  </w:pict>
-                </mc:Fallback>
-              </mc:AlternateContent>
-            </w:r>
-            <w:r>
-              <w:t xml:space="preserve"> </w:t>
-            </w:r>
-            <w:r>
-              <w:drawing>
-                <wp:inline distT="0" distB="0" distL="0" distR="0" wp14:anchorId="5CFC3FD8" wp14:editId="542A2B31">
-                  <wp:extent cx="749905" cy="1518875"/>
-                  <wp:effectExtent l="0" t="0" r="0" b="0"/>
-                  <wp:docPr id="1" name="Picture 1"/>
+                <wp:inline distT="0" distB="0" distL="0" distR="0" wp14:anchorId="733E8432" wp14:editId="3C0C0211">
+                  <wp:extent cx="3084490" cy="1421436"/>
+                  <wp:effectExtent l="0" t="0" r="1905" b="1270"/>
+                  <wp:docPr id="5" name="Picture 5"/>
                   <wp:cNvGraphicFramePr>
                     <a:graphicFrameLocks xmlns:a="http://schemas.openxmlformats.org/drawingml/2006/main" noChangeAspect="1"/>
                   </wp:cNvGraphicFramePr>
@@ -523,7 +274,7 @@
                         <pic:spPr>
                           <a:xfrm>
                             <a:off x="0" y="0"/>
-                            <a:ext cx="758255" cy="1535787"/>
+                            <a:ext cx="3132099" cy="1443376"/>
                           </a:xfrm>
                           <a:prstGeom prst="rect">
                             <a:avLst/>
@@ -538,11 +289,26 @@
           </w:p>
           <w:p>
             <w:r>
+              <w:rPr>
+                <w:rFonts w:ascii="TimesLTStd" w:hAnsi="TimesLTStd"/>
+                <w:sz w:val="18"/>
+                <w:szCs w:val="18"/>
+              </w:rPr>
+              <w:t xml:space="preserve"> </w:t>
+            </w:r>
+          </w:p>
+        </w:tc>
+        <w:tc>
+          <w:tcPr>
+            <w:tcW w:w="5395" w:type="dxa"/>
+          </w:tcPr>
+          <w:p>
+            <w:r>
               <w:drawing>
-                <wp:inline distT="0" distB="0" distL="0" distR="0" wp14:anchorId="440CFB9F" wp14:editId="1A68EE17">
-                  <wp:extent cx="3069772" cy="141836"/>
-                  <wp:effectExtent l="0" t="0" r="0" b="0"/>
-                  <wp:docPr id="11" name="Picture 11"/>
+                <wp:inline distT="0" distB="0" distL="0" distR="0" wp14:anchorId="1E69E124" wp14:editId="5F858FC4">
+                  <wp:extent cx="3342613" cy="326834"/>
+                  <wp:effectExtent l="0" t="0" r="0" b="3810"/>
+                  <wp:docPr id="2" name="Picture 2"/>
                   <wp:cNvGraphicFramePr>
                     <a:graphicFrameLocks xmlns:a="http://schemas.openxmlformats.org/drawingml/2006/main" noChangeAspect="1"/>
                   </wp:cNvGraphicFramePr>
@@ -562,7 +328,7 @@
                         <pic:spPr>
                           <a:xfrm>
                             <a:off x="0" y="0"/>
-                            <a:ext cx="3605099" cy="166570"/>
+                            <a:ext cx="3756929" cy="367345"/>
                           </a:xfrm>
                           <a:prstGeom prst="rect">
                             <a:avLst/>
@@ -574,73 +340,14 @@
                 </wp:inline>
               </w:drawing>
             </w:r>
-            <w:proofErr w:type="spellStart"/>
-            <w:r>
-              <w:t>kh</w:t>
-            </w:r>
-            <w:proofErr w:type="spellEnd"/>
           </w:p>
           <w:p>
-            <w:pPr>
-              <w:pStyle w:val="NormalWeb"/>
-              <w:rPr>
-                <w:rFonts w:ascii="TimesLTStd" w:hAnsi="TimesLTStd"/>
-                <w:sz w:val="20"/>
-                <w:szCs w:val="20"/>
-              </w:rPr>
-            </w:pPr>
-            <w:r>
-              <w:rPr>
-                <w:rFonts w:ascii="TimesLTStd" w:hAnsi="TimesLTStd"/>
-                <w:sz w:val="20"/>
-                <w:szCs w:val="20"/>
-              </w:rPr>
-              <w:t>“</w:t>
-            </w:r>
-            <w:r>
-              <w:rPr>
-                <w:rFonts w:ascii="TimesLTStd" w:hAnsi="TimesLTStd"/>
-                <w:sz w:val="20"/>
-                <w:szCs w:val="20"/>
-              </w:rPr>
-              <w:t xml:space="preserve">The single-row deep-groove bearing will </w:t>
-            </w:r>
-            <w:r>
-              <w:rPr>
-                <w:rFonts w:ascii="TimesLTStd" w:hAnsi="TimesLTStd"/>
-                <w:b/>
-                <w:sz w:val="20"/>
-                <w:szCs w:val="20"/>
-              </w:rPr>
-              <w:t>take radial load</w:t>
-            </w:r>
-            <w:r>
-              <w:rPr>
-                <w:rFonts w:ascii="TimesLTStd" w:hAnsi="TimesLTStd"/>
-                <w:sz w:val="20"/>
-                <w:szCs w:val="20"/>
-              </w:rPr>
-              <w:t xml:space="preserve"> as well as some thrust load.</w:t>
-            </w:r>
-            <w:r>
-              <w:rPr>
-                <w:rFonts w:ascii="TimesLTStd" w:hAnsi="TimesLTStd"/>
-                <w:sz w:val="20"/>
-                <w:szCs w:val="20"/>
-              </w:rPr>
-              <w:t>”</w:t>
-            </w:r>
-          </w:p>
-          <w:p>
-            <w:pPr>
-              <w:pStyle w:val="NormalWeb"/>
-            </w:pPr>
             <w:r>
               <w:drawing>
-                <wp:inline distT="0" distB="0" distL="0" distR="0" wp14:anchorId="7BAAF906" wp14:editId="37F82907">
-                  <wp:extent cx="3222172" cy="827024"/>
-                  <wp:effectExtent l="0" t="0" r="3810" b="0"/>
-                  <wp:docPr id="12" name="Picture 12"/>
+                <wp:inline distT="0" distB="0" distL="0" distR="0" wp14:anchorId="0A4F0ECC" wp14:editId="44A7A62A">
+                  <wp:extent cx="3361068" cy="91807"/>
+                  <wp:effectExtent l="0" t="0" r="0" b="0"/>
+                  <wp:docPr id="1" name="Picture 1"/>
                   <wp:cNvGraphicFramePr>
                     <a:graphicFrameLocks xmlns:a="http://schemas.openxmlformats.org/drawingml/2006/main" noChangeAspect="1"/>
                   </wp:cNvGraphicFramePr>
@@ -660,7 +367,7 @@
                         <pic:spPr>
                           <a:xfrm>
                             <a:off x="0" y="0"/>
-                            <a:ext cx="3383668" cy="868475"/>
+                            <a:ext cx="10541455" cy="287938"/>
                           </a:xfrm>
                           <a:prstGeom prst="rect">
                             <a:avLst/>
@@ -673,16 +380,77 @@
               </w:drawing>
             </w:r>
           </w:p>
+          <w:p/>
+          <w:p/>
           <w:p>
             <w:pPr>
-              <w:pStyle w:val="NormalWeb"/>
+              <w:rPr>
+                <w:b/>
+              </w:rPr>
             </w:pPr>
             <w:r>
+              <w:rPr>
+                <w:rFonts w:ascii="TimesLTStd" w:hAnsi="TimesLTStd"/>
+                <w:sz w:val="18"/>
+                <w:szCs w:val="18"/>
+              </w:rPr>
+              <w:t>(</w:t>
+            </w:r>
+            <w:r>
+              <w:rPr>
+                <w:rFonts w:ascii="TimesLTStd" w:hAnsi="TimesLTStd"/>
+                <w:i/>
+                <w:iCs/>
+                <w:sz w:val="18"/>
+                <w:szCs w:val="18"/>
+              </w:rPr>
+              <w:t>b</w:t>
+            </w:r>
+            <w:r>
+              <w:rPr>
+                <w:rFonts w:ascii="TimesLTStd" w:hAnsi="TimesLTStd"/>
+                <w:sz w:val="18"/>
+                <w:szCs w:val="18"/>
+              </w:rPr>
+              <w:t xml:space="preserve">) Determine whether this bearing should be expected to carry this load </w:t>
+            </w:r>
+            <w:r>
+              <w:rPr>
+                <w:rFonts w:ascii="TimesLTStd" w:hAnsi="TimesLTStd"/>
+                <w:b/>
+                <w:sz w:val="18"/>
+                <w:szCs w:val="18"/>
+              </w:rPr>
+              <w:t xml:space="preserve">with a 95 percent reliability for 10 </w:t>
+            </w:r>
+            <w:proofErr w:type="spellStart"/>
+            <w:r>
+              <w:rPr>
+                <w:rFonts w:ascii="TimesLTStd" w:hAnsi="TimesLTStd"/>
+                <w:b/>
+                <w:sz w:val="18"/>
+                <w:szCs w:val="18"/>
+              </w:rPr>
+              <w:t>kh</w:t>
+            </w:r>
+            <w:proofErr w:type="spellEnd"/>
+            <w:r>
+              <w:rPr>
+                <w:rFonts w:ascii="TimesLTStd" w:hAnsi="TimesLTStd"/>
+                <w:sz w:val="18"/>
+                <w:szCs w:val="18"/>
+              </w:rPr>
+              <w:t xml:space="preserve">. </w:t>
+            </w:r>
+          </w:p>
+          <w:p/>
+          <w:p>
+            <w:r>
               <w:drawing>
-                <wp:inline distT="0" distB="0" distL="0" distR="0" wp14:anchorId="6579F67E" wp14:editId="109137E2">
-                  <wp:extent cx="3282043" cy="754566"/>
-                  <wp:effectExtent l="0" t="0" r="0" b="0"/>
-                  <wp:docPr id="13" name="Picture 13"/>
+                <wp:inline distT="0" distB="0" distL="0" distR="0" wp14:anchorId="171D1CE9" wp14:editId="00FCA7E1">
+                  <wp:extent cx="3412286" cy="5009882"/>
+                  <wp:effectExtent l="0" t="0" r="4445" b="0"/>
+                  <wp:docPr id="6" name="Picture 6"/>
                   <wp:cNvGraphicFramePr>
                     <a:graphicFrameLocks xmlns:a="http://schemas.openxmlformats.org/drawingml/2006/main" noChangeAspect="1"/>
                   </wp:cNvGraphicFramePr>
@@ -702,7 +470,7 @@
                         <pic:spPr>
                           <a:xfrm>
                             <a:off x="0" y="0"/>
-                            <a:ext cx="3386659" cy="778618"/>
+                            <a:ext cx="3418937" cy="5019647"/>
                           </a:xfrm>
                           <a:prstGeom prst="rect">
                             <a:avLst/>
@@ -715,16 +483,92 @@
               </w:drawing>
             </w:r>
           </w:p>
+        </w:tc>
+      </w:tr>
+    </w:tbl>
+    <w:p/>
+    <w:p>
+      <w:pPr>
+        <w:spacing w:after="160" w:line="259" w:lineRule="auto"/>
+      </w:pPr>
+      <w:r>
+        <w:br w:type="page"/>
+      </w:r>
+    </w:p>
+    <w:tbl>
+      <w:tblPr>
+        <w:tblStyle w:val="TableGrid"/>
+        <w:tblW w:w="0" w:type="auto"/>
+        <w:tblLook w:val="04A0" w:firstRow="1" w:lastRow="0" w:firstColumn="1" w:lastColumn="0" w:noHBand="0" w:noVBand="1"/>
+      </w:tblPr>
+      <w:tblGrid>
+        <w:gridCol w:w="5326"/>
+        <w:gridCol w:w="5464"/>
+      </w:tblGrid>
+      <w:tr>
+        <w:tc>
+          <w:tcPr>
+            <w:tcW w:w="5395" w:type="dxa"/>
+          </w:tcPr>
+          <w:p>
+            <w:r>
+              <w:lastRenderedPageBreak/>
+              <w:t>11-23</w:t>
+            </w:r>
+          </w:p>
+          <w:p>
+            <w:pPr>
+              <w:pStyle w:val="NormalWeb"/>
+            </w:pPr>
+            <w:proofErr w:type="gramStart"/>
+            <w:r>
+              <w:rPr>
+                <w:rFonts w:ascii="TimesLTStd" w:hAnsi="TimesLTStd"/>
+                <w:sz w:val="18"/>
+                <w:szCs w:val="18"/>
+              </w:rPr>
+              <w:t>An</w:t>
+            </w:r>
+            <w:proofErr w:type="gramEnd"/>
+            <w:r>
+              <w:rPr>
+                <w:rFonts w:ascii="TimesLTStd" w:hAnsi="TimesLTStd"/>
+                <w:sz w:val="18"/>
+                <w:szCs w:val="18"/>
+              </w:rPr>
+              <w:t xml:space="preserve"> 02-series single-row deep-groove ball bearing is to be selected from Table 11–2 for the application conditions specified in the table. Assume Table 11–1 is applicable if needed. S</w:t>
+            </w:r>
+            <w:bookmarkStart w:id="0" w:name="_GoBack"/>
+            <w:bookmarkEnd w:id="0"/>
+            <w:r>
+              <w:rPr>
+                <w:rFonts w:ascii="TimesLTStd" w:hAnsi="TimesLTStd"/>
+                <w:sz w:val="18"/>
+                <w:szCs w:val="18"/>
+              </w:rPr>
+              <w:t xml:space="preserve">pecify </w:t>
+            </w:r>
+          </w:p>
           <w:p>
             <w:pPr>
               <w:pStyle w:val="NormalWeb"/>
             </w:pPr>
             <w:r>
+              <w:rPr>
+                <w:rFonts w:ascii="TimesLTStd" w:hAnsi="TimesLTStd"/>
+                <w:sz w:val="18"/>
+                <w:szCs w:val="18"/>
+              </w:rPr>
+              <w:t xml:space="preserve">the smallest bore size from Table 11–2 that can satisfy these conditions. </w:t>
+            </w:r>
+          </w:p>
+          <w:p>
+            <w:r>
               <w:drawing>
-                <wp:inline distT="0" distB="0" distL="0" distR="0" wp14:anchorId="39B9661E" wp14:editId="02D12091">
-                  <wp:extent cx="816429" cy="295517"/>
+                <wp:inline distT="0" distB="0" distL="0" distR="0" wp14:anchorId="4CBCE90D" wp14:editId="435FDABD">
+                  <wp:extent cx="3252347" cy="5272295"/>
                   <wp:effectExtent l="0" t="0" r="0" b="0"/>
-                  <wp:docPr id="14" name="Picture 14"/>
+                  <wp:docPr id="26" name="Picture 26"/>
                   <wp:cNvGraphicFramePr>
                     <a:graphicFrameLocks xmlns:a="http://schemas.openxmlformats.org/drawingml/2006/main" noChangeAspect="1"/>
                   </wp:cNvGraphicFramePr>
@@ -744,7 +588,7 @@
                         <pic:spPr>
                           <a:xfrm>
                             <a:off x="0" y="0"/>
-                            <a:ext cx="837634" cy="303192"/>
+                            <a:ext cx="3267364" cy="5296639"/>
                           </a:xfrm>
                           <a:prstGeom prst="rect">
                             <a:avLst/>
@@ -756,12 +600,20 @@
                 </wp:inline>
               </w:drawing>
             </w:r>
+          </w:p>
+          <w:p/>
+        </w:tc>
+        <w:tc>
+          <w:tcPr>
+            <w:tcW w:w="5395" w:type="dxa"/>
+          </w:tcPr>
+          <w:p>
             <w:r>
               <w:drawing>
-                <wp:inline distT="0" distB="0" distL="0" distR="0" wp14:anchorId="063FC860" wp14:editId="0AF8ECF9">
-                  <wp:extent cx="3537857" cy="661383"/>
-                  <wp:effectExtent l="0" t="0" r="0" b="0"/>
-                  <wp:docPr id="16" name="Picture 16"/>
+                <wp:inline distT="0" distB="0" distL="0" distR="0" wp14:anchorId="3BC37261" wp14:editId="5EF00D4A">
+                  <wp:extent cx="3263265" cy="431443"/>
+                  <wp:effectExtent l="0" t="0" r="635" b="635"/>
+                  <wp:docPr id="7" name="Picture 7"/>
                   <wp:cNvGraphicFramePr>
                     <a:graphicFrameLocks xmlns:a="http://schemas.openxmlformats.org/drawingml/2006/main" noChangeAspect="1"/>
                   </wp:cNvGraphicFramePr>
@@ -772,20 +624,27 @@
                           <pic:cNvPr id="1" name=""/>
                           <pic:cNvPicPr/>
                         </pic:nvPicPr>
-                        <pic:blipFill>
+                        <pic:blipFill rotWithShape="1">
                           <a:blip r:embed="rId13"/>
-                          <a:stretch>
-                            <a:fillRect/>
-                          </a:stretch>
+                          <a:srcRect b="56333"/>
+                          <a:stretch/>
                         </pic:blipFill>
-                        <pic:spPr>
+                        <pic:spPr bwMode="auto">
                           <a:xfrm>
                             <a:off x="0" y="0"/>
-                            <a:ext cx="3694307" cy="690630"/>
+                            <a:ext cx="3321855" cy="439189"/>
                           </a:xfrm>
                           <a:prstGeom prst="rect">
                             <a:avLst/>
                           </a:prstGeom>
+                          <a:ln>
+                            <a:noFill/>
+                          </a:ln>
+                          <a:extLst>
+                            <a:ext uri="{53640926-AAD7-44D8-BBD7-CCE9431645EC}">
+                              <a14:shadowObscured xmlns:a14="http://schemas.microsoft.com/office/drawing/2010/main"/>
+                            </a:ext>
+                          </a:extLst>
                         </pic:spPr>
                       </pic:pic>
                     </a:graphicData>
@@ -793,12 +652,15 @@
                 </wp:inline>
               </w:drawing>
             </w:r>
+          </w:p>
+          <w:p/>
+          <w:p>
             <w:r>
               <w:drawing>
-                <wp:inline distT="0" distB="0" distL="0" distR="0" wp14:anchorId="5ABE3833" wp14:editId="5662DB13">
-                  <wp:extent cx="3548743" cy="88061"/>
-                  <wp:effectExtent l="0" t="0" r="0" b="1270"/>
-                  <wp:docPr id="15" name="Picture 15"/>
+                <wp:inline distT="0" distB="0" distL="0" distR="0" wp14:anchorId="6BF0897E" wp14:editId="4CFA6BDF">
+                  <wp:extent cx="3249168" cy="305061"/>
+                  <wp:effectExtent l="0" t="0" r="2540" b="0"/>
+                  <wp:docPr id="21" name="Picture 21"/>
                   <wp:cNvGraphicFramePr>
                     <a:graphicFrameLocks xmlns:a="http://schemas.openxmlformats.org/drawingml/2006/main" noChangeAspect="1"/>
                   </wp:cNvGraphicFramePr>
@@ -818,7 +680,7 @@
                         <pic:spPr>
                           <a:xfrm>
                             <a:off x="0" y="0"/>
-                            <a:ext cx="4060421" cy="100758"/>
+                            <a:ext cx="3380318" cy="317375"/>
                           </a:xfrm>
                           <a:prstGeom prst="rect">
                             <a:avLst/>
@@ -831,21 +693,14 @@
               </w:drawing>
             </w:r>
           </w:p>
+          <w:p/>
           <w:p>
-            <w:pPr>
-              <w:pStyle w:val="NormalWeb"/>
-            </w:pPr>
-          </w:p>
-          <w:p>
-            <w:pPr>
-              <w:pStyle w:val="NormalWeb"/>
-            </w:pPr>
             <w:r>
               <w:drawing>
-                <wp:inline distT="0" distB="0" distL="0" distR="0" wp14:anchorId="59C38B0F" wp14:editId="76DC8BDF">
-                  <wp:extent cx="3505541" cy="830943"/>
+                <wp:inline distT="0" distB="0" distL="0" distR="0" wp14:anchorId="5A127860" wp14:editId="24FD46BA">
+                  <wp:extent cx="3212592" cy="209413"/>
                   <wp:effectExtent l="0" t="0" r="0" b="0"/>
-                  <wp:docPr id="18" name="Picture 18"/>
+                  <wp:docPr id="17" name="Picture 17"/>
                   <wp:cNvGraphicFramePr>
                     <a:graphicFrameLocks xmlns:a="http://schemas.openxmlformats.org/drawingml/2006/main" noChangeAspect="1"/>
                   </wp:cNvGraphicFramePr>
@@ -865,7 +720,7 @@
                         <pic:spPr>
                           <a:xfrm>
                             <a:off x="0" y="0"/>
-                            <a:ext cx="3545033" cy="840304"/>
+                            <a:ext cx="3628938" cy="236553"/>
                           </a:xfrm>
                           <a:prstGeom prst="rect">
                             <a:avLst/>
@@ -878,23 +733,14 @@
               </w:drawing>
             </w:r>
           </w:p>
-          <w:p>
-            <w:r>
-              <w:t xml:space="preserve">                       </w:t>
-            </w:r>
-          </w:p>
-        </w:tc>
-        <w:tc>
-          <w:tcPr>
-            <w:tcW w:w="5395" w:type="dxa"/>
-          </w:tcPr>
+          <w:p/>
           <w:p>
             <w:r>
               <w:drawing>
-                <wp:inline distT="0" distB="0" distL="0" distR="0" wp14:anchorId="04FEC76E" wp14:editId="2E3BBE40">
-                  <wp:extent cx="3112607" cy="5872843"/>
-                  <wp:effectExtent l="0" t="0" r="0" b="0"/>
-                  <wp:docPr id="19" name="Picture 19"/>
+                <wp:inline distT="0" distB="0" distL="0" distR="0" wp14:anchorId="0F533598" wp14:editId="5F9BE4C5">
+                  <wp:extent cx="3337399" cy="1843604"/>
+                  <wp:effectExtent l="0" t="0" r="3175" b="0"/>
+                  <wp:docPr id="27" name="Picture 27"/>
                   <wp:cNvGraphicFramePr>
                     <a:graphicFrameLocks xmlns:a="http://schemas.openxmlformats.org/drawingml/2006/main" noChangeAspect="1"/>
                   </wp:cNvGraphicFramePr>
@@ -914,7 +760,7 @@
                         <pic:spPr>
                           <a:xfrm>
                             <a:off x="0" y="0"/>
-                            <a:ext cx="3124895" cy="5896028"/>
+                            <a:ext cx="3362208" cy="1857308"/>
                           </a:xfrm>
                           <a:prstGeom prst="rect">
                             <a:avLst/>
@@ -931,620 +777,9 @@
       </w:tr>
     </w:tbl>
     <w:p/>
-    <w:p>
-      <w:pPr>
-        <w:spacing w:after="160" w:line="259" w:lineRule="auto"/>
-      </w:pPr>
-      <w:r>
-        <w:br w:type="page"/>
-      </w:r>
-    </w:p>
-    <w:tbl>
-      <w:tblPr>
-        <w:tblStyle w:val="TableGrid"/>
-        <w:tblW w:w="0" w:type="auto"/>
-        <w:tblLook w:val="04A0" w:firstRow="1" w:lastRow="0" w:firstColumn="1" w:lastColumn="0" w:noHBand="0" w:noVBand="1"/>
-      </w:tblPr>
-      <w:tblGrid>
-        <w:gridCol w:w="5211"/>
-        <w:gridCol w:w="5579"/>
-      </w:tblGrid>
-      <w:tr>
-        <w:trPr>
-          <w:trHeight w:val="12073"/>
-        </w:trPr>
-        <w:tc>
-          <w:tcPr>
-            <w:tcW w:w="3225" w:type="dxa"/>
-          </w:tcPr>
-          <w:p>
-            <w:pPr>
-              <w:rPr>
-                <w:sz w:val="16"/>
-                <w:szCs w:val="16"/>
-              </w:rPr>
-            </w:pPr>
-            <w:r>
-              <w:rPr>
-                <w:sz w:val="16"/>
-                <w:szCs w:val="16"/>
-              </w:rPr>
-              <w:lastRenderedPageBreak/>
-              <w:t>11-3</w:t>
-            </w:r>
-          </w:p>
-          <w:p>
-            <w:pPr>
-              <w:rPr>
-                <w:rFonts w:ascii="TimesLTStd" w:hAnsi="TimesLTStd"/>
-                <w:sz w:val="18"/>
-                <w:szCs w:val="18"/>
-              </w:rPr>
-            </w:pPr>
-            <w:r>
-              <w:rPr>
-                <w:rFonts w:ascii="TimesLTStd" w:hAnsi="TimesLTStd"/>
-                <w:sz w:val="18"/>
-                <w:szCs w:val="18"/>
-              </w:rPr>
-              <w:t xml:space="preserve">The other bearing on the shaft of Prob. 11–2 is to be </w:t>
-            </w:r>
-            <w:r>
-              <w:rPr>
-                <w:rFonts w:ascii="TimesLTStd" w:hAnsi="TimesLTStd"/>
-                <w:b/>
-                <w:sz w:val="18"/>
-                <w:szCs w:val="18"/>
-              </w:rPr>
-              <w:t>a 03-series</w:t>
-            </w:r>
-            <w:r>
-              <w:rPr>
-                <w:rFonts w:ascii="TimesLTStd" w:hAnsi="TimesLTStd"/>
-                <w:sz w:val="18"/>
-                <w:szCs w:val="18"/>
-              </w:rPr>
-              <w:t xml:space="preserve"> cylindrical </w:t>
-            </w:r>
-            <w:r>
-              <w:rPr>
-                <w:rFonts w:ascii="TimesLTStd" w:hAnsi="TimesLTStd"/>
-                <w:b/>
-                <w:sz w:val="18"/>
-                <w:szCs w:val="18"/>
-              </w:rPr>
-              <w:t>roller bearing</w:t>
-            </w:r>
-            <w:r>
-              <w:rPr>
-                <w:rFonts w:ascii="TimesLTStd" w:hAnsi="TimesLTStd"/>
-                <w:sz w:val="18"/>
-                <w:szCs w:val="18"/>
-              </w:rPr>
-              <w:t xml:space="preserve"> with inner ring rotating. For a </w:t>
-            </w:r>
-            <w:r>
-              <w:rPr>
-                <w:rFonts w:ascii="TimesLTStd" w:hAnsi="TimesLTStd"/>
-                <w:b/>
-                <w:sz w:val="18"/>
-                <w:szCs w:val="18"/>
-              </w:rPr>
-              <w:t>2235-lbf</w:t>
-            </w:r>
-            <w:r>
-              <w:rPr>
-                <w:rFonts w:ascii="TimesLTStd" w:hAnsi="TimesLTStd"/>
-                <w:sz w:val="18"/>
-                <w:szCs w:val="18"/>
-              </w:rPr>
-              <w:t xml:space="preserve"> </w:t>
-            </w:r>
-            <w:r>
-              <w:rPr>
-                <w:rFonts w:ascii="TimesLTStd" w:hAnsi="TimesLTStd"/>
-                <w:b/>
-                <w:sz w:val="18"/>
-                <w:szCs w:val="18"/>
-              </w:rPr>
-              <w:t>radial load</w:t>
-            </w:r>
-            <w:r>
-              <w:rPr>
-                <w:rFonts w:ascii="TimesLTStd" w:hAnsi="TimesLTStd"/>
-                <w:sz w:val="18"/>
-                <w:szCs w:val="18"/>
-              </w:rPr>
-              <w:t xml:space="preserve">, </w:t>
-            </w:r>
-            <w:r>
-              <w:rPr>
-                <w:rFonts w:ascii="TimesLTStd" w:hAnsi="TimesLTStd"/>
-                <w:sz w:val="18"/>
-                <w:szCs w:val="18"/>
-                <w:u w:val="single"/>
-              </w:rPr>
-              <w:t xml:space="preserve">find the catalog rating </w:t>
-            </w:r>
-            <w:r>
-              <w:rPr>
-                <w:rFonts w:ascii="TimesLTStd" w:hAnsi="TimesLTStd"/>
-                <w:i/>
-                <w:iCs/>
-                <w:sz w:val="18"/>
-                <w:szCs w:val="18"/>
-                <w:u w:val="single"/>
-              </w:rPr>
-              <w:t>C</w:t>
-            </w:r>
-            <w:r>
-              <w:rPr>
-                <w:rFonts w:ascii="TimesLTStd" w:hAnsi="TimesLTStd"/>
-                <w:position w:val="-4"/>
-                <w:sz w:val="12"/>
-                <w:szCs w:val="12"/>
-                <w:u w:val="single"/>
-              </w:rPr>
-              <w:t>10</w:t>
-            </w:r>
-            <w:r>
-              <w:rPr>
-                <w:rFonts w:ascii="TimesLTStd" w:hAnsi="TimesLTStd"/>
-                <w:position w:val="-4"/>
-                <w:sz w:val="12"/>
-                <w:szCs w:val="12"/>
-              </w:rPr>
-              <w:t xml:space="preserve"> </w:t>
-            </w:r>
-            <w:r>
-              <w:rPr>
-                <w:rFonts w:ascii="TimesLTStd" w:hAnsi="TimesLTStd"/>
-                <w:sz w:val="18"/>
-                <w:szCs w:val="18"/>
-              </w:rPr>
-              <w:t xml:space="preserve">with which to enter </w:t>
-            </w:r>
-            <w:r>
-              <w:rPr>
-                <w:rFonts w:ascii="TimesLTStd" w:hAnsi="TimesLTStd"/>
-                <w:b/>
-                <w:sz w:val="18"/>
-                <w:szCs w:val="18"/>
-              </w:rPr>
-              <w:t>Table 11–3</w:t>
-            </w:r>
-            <w:r>
-              <w:rPr>
-                <w:rFonts w:ascii="TimesLTStd" w:hAnsi="TimesLTStd"/>
-                <w:sz w:val="18"/>
-                <w:szCs w:val="18"/>
-              </w:rPr>
-              <w:t xml:space="preserve">. The </w:t>
-            </w:r>
-            <w:r>
-              <w:rPr>
-                <w:rFonts w:ascii="TimesLTStd" w:hAnsi="TimesLTStd"/>
-                <w:b/>
-                <w:sz w:val="18"/>
-                <w:szCs w:val="18"/>
-              </w:rPr>
-              <w:t>reliability goal is 0.90</w:t>
-            </w:r>
-            <w:r>
-              <w:rPr>
-                <w:rFonts w:ascii="TimesLTStd" w:hAnsi="TimesLTStd"/>
-                <w:sz w:val="18"/>
-                <w:szCs w:val="18"/>
-              </w:rPr>
-              <w:t xml:space="preserve">. Choose a bearing and estimate its reliability in use. </w:t>
-            </w:r>
-          </w:p>
-          <w:p>
-            <w:pPr>
-              <w:rPr>
-                <w:sz w:val="16"/>
-                <w:szCs w:val="16"/>
-              </w:rPr>
-            </w:pPr>
-          </w:p>
-          <w:p>
-            <w:pPr>
-              <w:tabs>
-                <w:tab w:val="left" w:pos="1927"/>
-              </w:tabs>
-            </w:pPr>
-            <w:r>
-              <w:drawing>
-                <wp:inline distT="0" distB="0" distL="0" distR="0" wp14:anchorId="01D22FB4" wp14:editId="6A53D442">
-                  <wp:extent cx="745958" cy="1351752"/>
-                  <wp:effectExtent l="0" t="0" r="3810" b="0"/>
-                  <wp:docPr id="20" name="Picture 20"/>
-                  <wp:cNvGraphicFramePr>
-                    <a:graphicFrameLocks xmlns:a="http://schemas.openxmlformats.org/drawingml/2006/main" noChangeAspect="1"/>
-                  </wp:cNvGraphicFramePr>
-                  <a:graphic xmlns:a="http://schemas.openxmlformats.org/drawingml/2006/main">
-                    <a:graphicData uri="http://schemas.openxmlformats.org/drawingml/2006/picture">
-                      <pic:pic xmlns:pic="http://schemas.openxmlformats.org/drawingml/2006/picture">
-                        <pic:nvPicPr>
-                          <pic:cNvPr id="1" name=""/>
-                          <pic:cNvPicPr/>
-                        </pic:nvPicPr>
-                        <pic:blipFill>
-                          <a:blip r:embed="rId17"/>
-                          <a:stretch>
-                            <a:fillRect/>
-                          </a:stretch>
-                        </pic:blipFill>
-                        <pic:spPr>
-                          <a:xfrm>
-                            <a:off x="0" y="0"/>
-                            <a:ext cx="773067" cy="1400876"/>
-                          </a:xfrm>
-                          <a:prstGeom prst="rect">
-                            <a:avLst/>
-                          </a:prstGeom>
-                        </pic:spPr>
-                      </pic:pic>
-                    </a:graphicData>
-                  </a:graphic>
-                </wp:inline>
-              </w:drawing>
-            </w:r>
-            <w:r>
-              <w:tab/>
-            </w:r>
-            <w:r>
-              <w:drawing>
-                <wp:inline distT="0" distB="0" distL="0" distR="0" wp14:anchorId="15C1185F" wp14:editId="734CF196">
-                  <wp:extent cx="1162183" cy="345404"/>
-                  <wp:effectExtent l="0" t="0" r="0" b="0"/>
-                  <wp:docPr id="22" name="Picture 22"/>
-                  <wp:cNvGraphicFramePr>
-                    <a:graphicFrameLocks xmlns:a="http://schemas.openxmlformats.org/drawingml/2006/main" noChangeAspect="1"/>
-                  </wp:cNvGraphicFramePr>
-                  <a:graphic xmlns:a="http://schemas.openxmlformats.org/drawingml/2006/main">
-                    <a:graphicData uri="http://schemas.openxmlformats.org/drawingml/2006/picture">
-                      <pic:pic xmlns:pic="http://schemas.openxmlformats.org/drawingml/2006/picture">
-                        <pic:nvPicPr>
-                          <pic:cNvPr id="1" name=""/>
-                          <pic:cNvPicPr/>
-                        </pic:nvPicPr>
-                        <pic:blipFill>
-                          <a:blip r:embed="rId18"/>
-                          <a:stretch>
-                            <a:fillRect/>
-                          </a:stretch>
-                        </pic:blipFill>
-                        <pic:spPr>
-                          <a:xfrm>
-                            <a:off x="0" y="0"/>
-                            <a:ext cx="1216715" cy="361611"/>
-                          </a:xfrm>
-                          <a:prstGeom prst="rect">
-                            <a:avLst/>
-                          </a:prstGeom>
-                        </pic:spPr>
-                      </pic:pic>
-                    </a:graphicData>
-                  </a:graphic>
-                </wp:inline>
-              </w:drawing>
-            </w:r>
-          </w:p>
-          <w:p>
-            <w:pPr>
-              <w:tabs>
-                <w:tab w:val="left" w:pos="1927"/>
-              </w:tabs>
-            </w:pPr>
-          </w:p>
-          <w:p>
-            <w:pPr>
-              <w:tabs>
-                <w:tab w:val="left" w:pos="1927"/>
-              </w:tabs>
-            </w:pPr>
-            <w:r>
-              <w:drawing>
-                <wp:inline distT="0" distB="0" distL="0" distR="0" wp14:anchorId="1D19C3C9" wp14:editId="69091F01">
-                  <wp:extent cx="3183358" cy="301240"/>
-                  <wp:effectExtent l="0" t="0" r="0" b="3810"/>
-                  <wp:docPr id="23" name="Picture 23"/>
-                  <wp:cNvGraphicFramePr>
-                    <a:graphicFrameLocks xmlns:a="http://schemas.openxmlformats.org/drawingml/2006/main" noChangeAspect="1"/>
-                  </wp:cNvGraphicFramePr>
-                  <a:graphic xmlns:a="http://schemas.openxmlformats.org/drawingml/2006/main">
-                    <a:graphicData uri="http://schemas.openxmlformats.org/drawingml/2006/picture">
-                      <pic:pic xmlns:pic="http://schemas.openxmlformats.org/drawingml/2006/picture">
-                        <pic:nvPicPr>
-                          <pic:cNvPr id="1" name=""/>
-                          <pic:cNvPicPr/>
-                        </pic:nvPicPr>
-                        <pic:blipFill>
-                          <a:blip r:embed="rId19"/>
-                          <a:stretch>
-                            <a:fillRect/>
-                          </a:stretch>
-                        </pic:blipFill>
-                        <pic:spPr>
-                          <a:xfrm>
-                            <a:off x="0" y="0"/>
-                            <a:ext cx="3384667" cy="320290"/>
-                          </a:xfrm>
-                          <a:prstGeom prst="rect">
-                            <a:avLst/>
-                          </a:prstGeom>
-                        </pic:spPr>
-                      </pic:pic>
-                    </a:graphicData>
-                  </a:graphic>
-                </wp:inline>
-              </w:drawing>
-            </w:r>
-            <w:r>
-              <w:drawing>
-                <wp:inline distT="0" distB="0" distL="0" distR="0" wp14:anchorId="6397BD58" wp14:editId="491A62F3">
-                  <wp:extent cx="3194460" cy="88439"/>
-                  <wp:effectExtent l="0" t="0" r="0" b="635"/>
-                  <wp:docPr id="24" name="Picture 24"/>
-                  <wp:cNvGraphicFramePr>
-                    <a:graphicFrameLocks xmlns:a="http://schemas.openxmlformats.org/drawingml/2006/main" noChangeAspect="1"/>
-                  </wp:cNvGraphicFramePr>
-                  <a:graphic xmlns:a="http://schemas.openxmlformats.org/drawingml/2006/main">
-                    <a:graphicData uri="http://schemas.openxmlformats.org/drawingml/2006/picture">
-                      <pic:pic xmlns:pic="http://schemas.openxmlformats.org/drawingml/2006/picture">
-                        <pic:nvPicPr>
-                          <pic:cNvPr id="1" name=""/>
-                          <pic:cNvPicPr/>
-                        </pic:nvPicPr>
-                        <pic:blipFill>
-                          <a:blip r:embed="rId20"/>
-                          <a:stretch>
-                            <a:fillRect/>
-                          </a:stretch>
-                        </pic:blipFill>
-                        <pic:spPr>
-                          <a:xfrm>
-                            <a:off x="0" y="0"/>
-                            <a:ext cx="5036147" cy="139426"/>
-                          </a:xfrm>
-                          <a:prstGeom prst="rect">
-                            <a:avLst/>
-                          </a:prstGeom>
-                        </pic:spPr>
-                      </pic:pic>
-                    </a:graphicData>
-                  </a:graphic>
-                </wp:inline>
-              </w:drawing>
-            </w:r>
-          </w:p>
-          <w:p>
-            <w:pPr>
-              <w:tabs>
-                <w:tab w:val="left" w:pos="1927"/>
-              </w:tabs>
-            </w:pPr>
-          </w:p>
-        </w:tc>
-        <w:tc>
-          <w:tcPr>
-            <w:tcW w:w="5800" w:type="dxa"/>
-          </w:tcPr>
-          <w:p>
-            <w:r>
-              <w:drawing>
-                <wp:inline distT="0" distB="0" distL="0" distR="0" wp14:anchorId="17DF52F0" wp14:editId="6C3E3B2E">
-                  <wp:extent cx="3429919" cy="5319422"/>
-                  <wp:effectExtent l="0" t="0" r="0" b="1905"/>
-                  <wp:docPr id="25" name="Picture 25"/>
-                  <wp:cNvGraphicFramePr>
-                    <a:graphicFrameLocks xmlns:a="http://schemas.openxmlformats.org/drawingml/2006/main" noChangeAspect="1"/>
-                  </wp:cNvGraphicFramePr>
-                  <a:graphic xmlns:a="http://schemas.openxmlformats.org/drawingml/2006/main">
-                    <a:graphicData uri="http://schemas.openxmlformats.org/drawingml/2006/picture">
-                      <pic:pic xmlns:pic="http://schemas.openxmlformats.org/drawingml/2006/picture">
-                        <pic:nvPicPr>
-                          <pic:cNvPr id="1" name=""/>
-                          <pic:cNvPicPr/>
-                        </pic:nvPicPr>
-                        <pic:blipFill>
-                          <a:blip r:embed="rId21"/>
-                          <a:stretch>
-                            <a:fillRect/>
-                          </a:stretch>
-                        </pic:blipFill>
-                        <pic:spPr>
-                          <a:xfrm>
-                            <a:off x="0" y="0"/>
-                            <a:ext cx="3438641" cy="5332948"/>
-                          </a:xfrm>
-                          <a:prstGeom prst="rect">
-                            <a:avLst/>
-                          </a:prstGeom>
-                        </pic:spPr>
-                      </pic:pic>
-                    </a:graphicData>
-                  </a:graphic>
-                </wp:inline>
-              </w:drawing>
-            </w:r>
-          </w:p>
-        </w:tc>
-      </w:tr>
-    </w:tbl>
-    <w:p/>
-    <w:p>
-      <w:pPr>
-        <w:spacing w:after="160" w:line="259" w:lineRule="auto"/>
-      </w:pPr>
-      <w:r>
-        <w:br w:type="page"/>
-      </w:r>
-    </w:p>
-    <w:tbl>
-      <w:tblPr>
-        <w:tblStyle w:val="TableGrid"/>
-        <w:tblW w:w="0" w:type="auto"/>
-        <w:tblLook w:val="04A0" w:firstRow="1" w:lastRow="0" w:firstColumn="1" w:lastColumn="0" w:noHBand="0" w:noVBand="1"/>
-      </w:tblPr>
-      <w:tblGrid>
-        <w:gridCol w:w="5395"/>
-        <w:gridCol w:w="5395"/>
-      </w:tblGrid>
-      <w:tr>
-        <w:tc>
-          <w:tcPr>
-            <w:tcW w:w="5395" w:type="dxa"/>
-          </w:tcPr>
-          <w:p>
-            <w:pPr>
-              <w:rPr>
-                <w:sz w:val="16"/>
-                <w:szCs w:val="16"/>
-              </w:rPr>
-            </w:pPr>
-            <w:r>
-              <w:rPr>
-                <w:sz w:val="16"/>
-                <w:szCs w:val="16"/>
-              </w:rPr>
-              <w:lastRenderedPageBreak/>
-              <w:t>11-4</w:t>
-            </w:r>
-          </w:p>
-          <w:p>
-            <w:pPr>
-              <w:rPr>
-                <w:sz w:val="16"/>
-                <w:szCs w:val="16"/>
-              </w:rPr>
-            </w:pPr>
-            <w:bookmarkStart w:id="0" w:name="_GoBack"/>
-            <w:bookmarkEnd w:id="0"/>
-            <w:r>
-              <w:rPr>
-                <w:rFonts w:ascii="TimesLTStd" w:hAnsi="TimesLTStd"/>
-                <w:sz w:val="18"/>
-                <w:szCs w:val="18"/>
-              </w:rPr>
-              <w:t xml:space="preserve">Problems 11–2 and 11–3 raise the question of the reliability of the bearing pair on the shaft. Since the combined reliabilities </w:t>
-            </w:r>
-            <w:r>
-              <w:rPr>
-                <w:rFonts w:ascii="TimesLTStd" w:hAnsi="TimesLTStd"/>
-                <w:i/>
-                <w:iCs/>
-                <w:sz w:val="18"/>
-                <w:szCs w:val="18"/>
-              </w:rPr>
-              <w:t xml:space="preserve">R </w:t>
-            </w:r>
-            <w:r>
-              <w:rPr>
-                <w:rFonts w:ascii="TimesLTStd" w:hAnsi="TimesLTStd"/>
-                <w:sz w:val="18"/>
-                <w:szCs w:val="18"/>
-              </w:rPr>
-              <w:t xml:space="preserve">is </w:t>
-            </w:r>
-            <w:r>
-              <w:rPr>
-                <w:rFonts w:ascii="TimesLTStd" w:hAnsi="TimesLTStd"/>
-                <w:i/>
-                <w:iCs/>
-                <w:sz w:val="18"/>
-                <w:szCs w:val="18"/>
-              </w:rPr>
-              <w:t>R</w:t>
-            </w:r>
-            <w:r>
-              <w:rPr>
-                <w:rFonts w:ascii="TimesLTStd" w:hAnsi="TimesLTStd"/>
-                <w:position w:val="-4"/>
-                <w:sz w:val="12"/>
-                <w:szCs w:val="12"/>
-              </w:rPr>
-              <w:t>1</w:t>
-            </w:r>
-            <w:r>
-              <w:rPr>
-                <w:rFonts w:ascii="TimesLTStd" w:hAnsi="TimesLTStd"/>
-                <w:i/>
-                <w:iCs/>
-                <w:sz w:val="18"/>
-                <w:szCs w:val="18"/>
-              </w:rPr>
-              <w:t>R</w:t>
-            </w:r>
-            <w:r>
-              <w:rPr>
-                <w:rFonts w:ascii="TimesLTStd" w:hAnsi="TimesLTStd"/>
-                <w:position w:val="-4"/>
-                <w:sz w:val="12"/>
-                <w:szCs w:val="12"/>
-              </w:rPr>
-              <w:t>2</w:t>
-            </w:r>
-            <w:r>
-              <w:rPr>
-                <w:rFonts w:ascii="TimesLTStd" w:hAnsi="TimesLTStd"/>
-                <w:sz w:val="18"/>
-                <w:szCs w:val="18"/>
-              </w:rPr>
-              <w:t>, what is the reliability of the two bearings (</w:t>
-            </w:r>
-            <w:proofErr w:type="spellStart"/>
-            <w:r>
-              <w:rPr>
-                <w:rFonts w:ascii="TimesLTStd" w:hAnsi="TimesLTStd"/>
-                <w:sz w:val="18"/>
-                <w:szCs w:val="18"/>
-              </w:rPr>
-              <w:t>probabil</w:t>
-            </w:r>
-            <w:proofErr w:type="spellEnd"/>
-            <w:r>
-              <w:rPr>
-                <w:rFonts w:ascii="TimesLTStd" w:hAnsi="TimesLTStd"/>
-                <w:sz w:val="18"/>
-                <w:szCs w:val="18"/>
-              </w:rPr>
-              <w:t xml:space="preserve">- </w:t>
-            </w:r>
-            <w:proofErr w:type="spellStart"/>
-            <w:r>
-              <w:rPr>
-                <w:rFonts w:ascii="TimesLTStd" w:hAnsi="TimesLTStd"/>
-                <w:sz w:val="18"/>
-                <w:szCs w:val="18"/>
-              </w:rPr>
-              <w:t>ity</w:t>
-            </w:r>
-            <w:proofErr w:type="spellEnd"/>
-            <w:r>
-              <w:rPr>
-                <w:rFonts w:ascii="TimesLTStd" w:hAnsi="TimesLTStd"/>
-                <w:sz w:val="18"/>
-                <w:szCs w:val="18"/>
-              </w:rPr>
-              <w:t xml:space="preserve"> that either or both will not fail) as a result of your decisions in Probs. 11–2 and 11–3? What does this mean in setting reliability goals for each of the bearings of the pair on the shaft? </w:t>
-            </w:r>
-          </w:p>
-          <w:p/>
-        </w:tc>
-        <w:tc>
-          <w:tcPr>
-            <w:tcW w:w="5395" w:type="dxa"/>
-          </w:tcPr>
-          <w:p/>
-        </w:tc>
-      </w:tr>
-    </w:tbl>
-    <w:p/>
     <w:sectPr>
-      <w:headerReference w:type="default" r:id="rId22"/>
-      <w:footerReference w:type="default" r:id="rId23"/>
+      <w:headerReference w:type="default" r:id="rId17"/>
+      <w:footerReference w:type="default" r:id="rId18"/>
       <w:pgSz w:w="12240" w:h="15840"/>
       <w:pgMar w:top="720" w:right="720" w:bottom="720" w:left="720" w:header="288" w:footer="288" w:gutter="0"/>
       <w:cols w:space="720"/>
@@ -1659,7 +894,7 @@
         <w:sz w:val="16"/>
         <w:szCs w:val="16"/>
       </w:rPr>
-      <w:t>HW#23 - 11-2, 11-3, 11-4</w:t>
+      <w:t>HW#24 - 11-20, 11-23</w:t>
     </w:r>
     <w:r>
       <w:rPr>

</xml_diff>